<commit_message>
version 1 water balance(25/10)
</commit_message>
<xml_diff>
--- a/Details of konambe village.docx
+++ b/Details of konambe village.docx
@@ -36,7 +36,21 @@
           <w:sz w:val="24"/>
           <w:szCs w:val="24"/>
         </w:rPr>
-        <w:t>Rainfall amount=660mm</w:t>
+        <w:t>Rainfall amount=</w:t>
+      </w:r>
+      <w:r>
+        <w:rPr>
+          <w:sz w:val="24"/>
+          <w:szCs w:val="24"/>
+        </w:rPr>
+        <w:t>780</w:t>
+      </w:r>
+      <w:r>
+        <w:rPr>
+          <w:sz w:val="24"/>
+          <w:szCs w:val="24"/>
+        </w:rPr>
+        <w:t>mm</w:t>
       </w:r>
     </w:p>
     <w:p>
@@ -107,7 +121,14 @@
           <w:sz w:val="24"/>
           <w:szCs w:val="24"/>
         </w:rPr>
-        <w:t>Human population=3112</w:t>
+        <w:t>Human population=311</w:t>
+      </w:r>
+      <w:r>
+        <w:rPr>
+          <w:sz w:val="24"/>
+          <w:szCs w:val="24"/>
+        </w:rPr>
+        <w:t>3</w:t>
       </w:r>
     </w:p>
     <w:p>
@@ -155,7 +176,14 @@
           <w:sz w:val="24"/>
           <w:szCs w:val="24"/>
         </w:rPr>
-        <w:t>Poultry population=0</w:t>
+        <w:t>Poultry population=</w:t>
+      </w:r>
+      <w:r>
+        <w:rPr>
+          <w:sz w:val="24"/>
+          <w:szCs w:val="24"/>
+        </w:rPr>
+        <w:t>20000</w:t>
       </w:r>
     </w:p>
     <w:p>
@@ -244,19 +272,77 @@
           <w:sz w:val="24"/>
           <w:szCs w:val="24"/>
         </w:rPr>
-        <w:t>Groundnut-60ha</w:t>
-      </w:r>
-    </w:p>
-    <w:p>
-      <w:pPr>
-        <w:spacing w:after="0"/>
-        <w:rPr>
-          <w:sz w:val="24"/>
-          <w:szCs w:val="24"/>
-        </w:rPr>
-      </w:pPr>
-      <w:r>
-        <w:rPr>
+        <w:t>Groundnut-</w:t>
+      </w:r>
+      <w:r>
+        <w:rPr>
+          <w:sz w:val="24"/>
+          <w:szCs w:val="24"/>
+        </w:rPr>
+        <w:t>2</w:t>
+      </w:r>
+      <w:r>
+        <w:rPr>
+          <w:sz w:val="24"/>
+          <w:szCs w:val="24"/>
+        </w:rPr>
+        <w:t>0ha</w:t>
+      </w:r>
+    </w:p>
+    <w:p>
+      <w:pPr>
+        <w:spacing w:after="0"/>
+        <w:rPr>
+          <w:b/>
+          <w:bCs/>
+          <w:sz w:val="24"/>
+          <w:szCs w:val="24"/>
+        </w:rPr>
+      </w:pPr>
+      <w:r>
+        <w:rPr>
+          <w:b/>
+          <w:bCs/>
+          <w:sz w:val="24"/>
+          <w:szCs w:val="24"/>
+        </w:rPr>
+        <w:t>Lentil-20ha</w:t>
+      </w:r>
+    </w:p>
+    <w:p>
+      <w:pPr>
+        <w:spacing w:after="0"/>
+        <w:rPr>
+          <w:b/>
+          <w:bCs/>
+          <w:sz w:val="24"/>
+          <w:szCs w:val="24"/>
+        </w:rPr>
+      </w:pPr>
+      <w:r>
+        <w:rPr>
+          <w:b/>
+          <w:bCs/>
+          <w:sz w:val="24"/>
+          <w:szCs w:val="24"/>
+        </w:rPr>
+        <w:t>Pea-20ha</w:t>
+      </w:r>
+    </w:p>
+    <w:p>
+      <w:pPr>
+        <w:spacing w:after="0"/>
+        <w:rPr>
+          <w:b/>
+          <w:bCs/>
+          <w:sz w:val="24"/>
+          <w:szCs w:val="24"/>
+        </w:rPr>
+      </w:pPr>
+      <w:r>
+        <w:rPr>
+          <w:b/>
+          <w:bCs/>
           <w:sz w:val="24"/>
           <w:szCs w:val="24"/>
         </w:rPr>
@@ -396,23 +482,21 @@
           <w:sz w:val="24"/>
           <w:szCs w:val="24"/>
         </w:rPr>
-        <w:t xml:space="preserve">Storage of each nala </w:t>
-      </w:r>
-      <w:proofErr w:type="gramStart"/>
-      <w:r>
-        <w:rPr>
-          <w:sz w:val="24"/>
-          <w:szCs w:val="24"/>
-        </w:rPr>
-        <w:t>bund-0</w:t>
-      </w:r>
-      <w:proofErr w:type="gramEnd"/>
-      <w:r>
-        <w:rPr>
-          <w:sz w:val="24"/>
-          <w:szCs w:val="24"/>
-        </w:rPr>
-        <w:t>.467TCM</w:t>
+        <w:t>Storage of each nala bund-</w:t>
+      </w:r>
+      <w:r>
+        <w:rPr>
+          <w:sz w:val="24"/>
+          <w:szCs w:val="24"/>
+        </w:rPr>
+        <w:t xml:space="preserve"> </w:t>
+      </w:r>
+      <w:r>
+        <w:rPr>
+          <w:sz w:val="24"/>
+          <w:szCs w:val="24"/>
+        </w:rPr>
+        <w:t>0.467TCM</w:t>
       </w:r>
     </w:p>
     <w:p>
@@ -952,6 +1036,7 @@
           <w:sz w:val="24"/>
           <w:szCs w:val="24"/>
         </w:rPr>
+        <w:lastRenderedPageBreak/>
         <w:t xml:space="preserve">Storage of each KT </w:t>
       </w:r>
       <w:proofErr w:type="gramStart"/>
@@ -1000,24 +1085,6 @@
           <w:szCs w:val="24"/>
         </w:rPr>
       </w:pPr>
-    </w:p>
-    <w:p>
-      <w:pPr>
-        <w:spacing w:after="0"/>
-        <w:rPr>
-          <w:sz w:val="24"/>
-          <w:szCs w:val="24"/>
-        </w:rPr>
-      </w:pPr>
-    </w:p>
-    <w:p>
-      <w:pPr>
-        <w:spacing w:after="0"/>
-        <w:rPr>
-          <w:sz w:val="24"/>
-          <w:szCs w:val="24"/>
-        </w:rPr>
-      </w:pPr>
       <w:r>
         <w:rPr>
           <w:sz w:val="24"/>
@@ -1295,7 +1362,14 @@
           <w:sz w:val="24"/>
           <w:szCs w:val="24"/>
         </w:rPr>
-        <w:t>Storage-1512 TMC</w:t>
+        <w:t>Storage-1512 T</w:t>
+      </w:r>
+      <w:r>
+        <w:rPr>
+          <w:sz w:val="24"/>
+          <w:szCs w:val="24"/>
+        </w:rPr>
+        <w:t>CM</w:t>
       </w:r>
     </w:p>
     <w:p>
@@ -1419,114 +1493,132 @@
           <w:szCs w:val="24"/>
         </w:rPr>
       </w:pPr>
-    </w:p>
-    <w:p>
-      <w:pPr>
-        <w:spacing w:after="0"/>
-        <w:rPr>
-          <w:sz w:val="24"/>
-          <w:szCs w:val="24"/>
-        </w:rPr>
-      </w:pPr>
-    </w:p>
-    <w:p>
-      <w:pPr>
-        <w:spacing w:after="0"/>
-        <w:rPr>
-          <w:sz w:val="24"/>
-          <w:szCs w:val="24"/>
-        </w:rPr>
-      </w:pPr>
-    </w:p>
-    <w:p>
-      <w:pPr>
-        <w:spacing w:after="0"/>
-        <w:rPr>
-          <w:sz w:val="24"/>
-          <w:szCs w:val="24"/>
-        </w:rPr>
-      </w:pPr>
-    </w:p>
-    <w:p>
-      <w:pPr>
-        <w:spacing w:after="0"/>
-        <w:rPr>
-          <w:sz w:val="24"/>
-          <w:szCs w:val="24"/>
-        </w:rPr>
-      </w:pPr>
-    </w:p>
-    <w:p>
-      <w:pPr>
-        <w:spacing w:after="0"/>
-        <w:rPr>
-          <w:sz w:val="24"/>
-          <w:szCs w:val="24"/>
-        </w:rPr>
-      </w:pPr>
-    </w:p>
-    <w:p>
-      <w:pPr>
-        <w:spacing w:after="0"/>
-        <w:rPr>
-          <w:sz w:val="24"/>
-          <w:szCs w:val="24"/>
-        </w:rPr>
-      </w:pPr>
-    </w:p>
-    <w:p>
-      <w:pPr>
-        <w:spacing w:after="0"/>
-        <w:rPr>
-          <w:sz w:val="24"/>
-          <w:szCs w:val="24"/>
-        </w:rPr>
-      </w:pPr>
-    </w:p>
-    <w:p>
-      <w:pPr>
-        <w:spacing w:after="0"/>
-        <w:rPr>
-          <w:sz w:val="24"/>
-          <w:szCs w:val="24"/>
-        </w:rPr>
-      </w:pPr>
-    </w:p>
-    <w:p>
-      <w:pPr>
-        <w:spacing w:after="0"/>
-        <w:rPr>
-          <w:sz w:val="24"/>
-          <w:szCs w:val="24"/>
-        </w:rPr>
-      </w:pPr>
-    </w:p>
-    <w:p>
-      <w:pPr>
-        <w:spacing w:after="0"/>
-        <w:rPr>
-          <w:sz w:val="24"/>
-          <w:szCs w:val="24"/>
-        </w:rPr>
-      </w:pPr>
-    </w:p>
-    <w:p>
-      <w:pPr>
-        <w:spacing w:after="0"/>
-        <w:rPr>
-          <w:sz w:val="24"/>
-          <w:szCs w:val="24"/>
-        </w:rPr>
-      </w:pPr>
-    </w:p>
-    <w:p>
-      <w:pPr>
-        <w:spacing w:after="0"/>
-        <w:rPr>
-          <w:sz w:val="24"/>
-          <w:szCs w:val="24"/>
-        </w:rPr>
-      </w:pPr>
+      <w:r>
+        <w:rPr>
+          <w:sz w:val="24"/>
+          <w:szCs w:val="24"/>
+        </w:rPr>
+        <w:t>Rabi crop</w:t>
+      </w:r>
+      <w:r>
+        <w:rPr>
+          <w:sz w:val="24"/>
+          <w:szCs w:val="24"/>
+        </w:rPr>
+        <w:t xml:space="preserve"> details</w:t>
+      </w:r>
+    </w:p>
+    <w:p>
+      <w:pPr>
+        <w:spacing w:after="0"/>
+        <w:rPr>
+          <w:sz w:val="24"/>
+          <w:szCs w:val="24"/>
+        </w:rPr>
+      </w:pPr>
+      <w:r>
+        <w:rPr>
+          <w:sz w:val="24"/>
+          <w:szCs w:val="24"/>
+        </w:rPr>
+        <w:t>Wheat-135ha</w:t>
+      </w:r>
+    </w:p>
+    <w:p>
+      <w:pPr>
+        <w:spacing w:after="0"/>
+        <w:rPr>
+          <w:sz w:val="24"/>
+          <w:szCs w:val="24"/>
+        </w:rPr>
+      </w:pPr>
+      <w:r>
+        <w:rPr>
+          <w:sz w:val="24"/>
+          <w:szCs w:val="24"/>
+        </w:rPr>
+        <w:t>Onion-360ha</w:t>
+      </w:r>
+    </w:p>
+    <w:p>
+      <w:pPr>
+        <w:spacing w:after="0"/>
+        <w:rPr>
+          <w:sz w:val="24"/>
+          <w:szCs w:val="24"/>
+        </w:rPr>
+      </w:pPr>
+      <w:r>
+        <w:rPr>
+          <w:sz w:val="24"/>
+          <w:szCs w:val="24"/>
+        </w:rPr>
+        <w:t>Tomato-180ha</w:t>
+      </w:r>
+    </w:p>
+    <w:p>
+      <w:pPr>
+        <w:spacing w:after="0"/>
+        <w:rPr>
+          <w:sz w:val="24"/>
+          <w:szCs w:val="24"/>
+        </w:rPr>
+      </w:pPr>
+      <w:r>
+        <w:rPr>
+          <w:sz w:val="24"/>
+          <w:szCs w:val="24"/>
+        </w:rPr>
+        <w:t>Carrot-45ha</w:t>
+      </w:r>
+    </w:p>
+    <w:p>
+      <w:pPr>
+        <w:spacing w:after="0"/>
+        <w:rPr>
+          <w:sz w:val="24"/>
+          <w:szCs w:val="24"/>
+        </w:rPr>
+      </w:pPr>
+      <w:r>
+        <w:rPr>
+          <w:sz w:val="24"/>
+          <w:szCs w:val="24"/>
+        </w:rPr>
+        <w:t>Millet-168.99ha</w:t>
+      </w:r>
+    </w:p>
+    <w:p>
+      <w:pPr>
+        <w:spacing w:after="0"/>
+        <w:rPr>
+          <w:sz w:val="24"/>
+          <w:szCs w:val="24"/>
+        </w:rPr>
+      </w:pPr>
+      <w:r>
+        <w:rPr>
+          <w:sz w:val="24"/>
+          <w:szCs w:val="24"/>
+        </w:rPr>
+        <w:t>Maize-27ha</w:t>
+      </w:r>
+    </w:p>
+    <w:p>
+      <w:pPr>
+        <w:spacing w:after="0"/>
+        <w:rPr>
+          <w:sz w:val="24"/>
+          <w:szCs w:val="24"/>
+        </w:rPr>
+      </w:pPr>
+      <w:r>
+        <w:rPr>
+          <w:sz w:val="24"/>
+          <w:szCs w:val="24"/>
+        </w:rPr>
+        <w:t>Cabbage-63ha</w:t>
+      </w:r>
     </w:p>
     <w:p>
       <w:pPr>

</xml_diff>